<commit_message>
Get function for register
</commit_message>
<xml_diff>
--- a/Documentation and Schema/Features of the project.docx
+++ b/Documentation and Schema/Features of the project.docx
@@ -16,7 +16,15 @@
         </w:numPr>
       </w:pPr>
       <w:r>
-        <w:t xml:space="preserve">Architecture of the REST APIs.  </w:t>
+        <w:t>Architecture of the</w:t>
+      </w:r>
+      <w:r>
+        <w:t xml:space="preserve"> code and</w:t>
+      </w:r>
+      <w:bookmarkStart w:id="0" w:name="_GoBack"/>
+      <w:bookmarkEnd w:id="0"/>
+      <w:r>
+        <w:t xml:space="preserve"> REST APIs.  </w:t>
       </w:r>
     </w:p>
     <w:p>
@@ -76,15 +84,7 @@
         </w:numPr>
       </w:pPr>
       <w:r>
-        <w:t xml:space="preserve">Database best practice (Using </w:t>
-      </w:r>
-      <w:proofErr w:type="spellStart"/>
-      <w:r>
-        <w:t>Mongodb</w:t>
-      </w:r>
-      <w:proofErr w:type="spellEnd"/>
-      <w:r>
-        <w:t>).</w:t>
+        <w:t>Database best practice (Using Mongodb).</w:t>
       </w:r>
     </w:p>
     <w:p>
@@ -96,23 +96,10 @@
         </w:numPr>
       </w:pPr>
       <w:r>
-        <w:t xml:space="preserve">Transaction demo for multiple </w:t>
-      </w:r>
-      <w:proofErr w:type="spellStart"/>
-      <w:r>
-        <w:t>Mongodb</w:t>
-      </w:r>
-      <w:proofErr w:type="spellEnd"/>
-      <w:r>
-        <w:t xml:space="preserve"> Collections. </w:t>
-      </w:r>
-      <w:r>
-        <w:t>(for Adding an or</w:t>
-      </w:r>
-      <w:bookmarkStart w:id="0" w:name="_GoBack"/>
-      <w:bookmarkEnd w:id="0"/>
-      <w:r>
-        <w:t>der API)</w:t>
+        <w:t xml:space="preserve">Transaction demo for multiple Mongodb Collections. </w:t>
+      </w:r>
+      <w:r>
+        <w:t>(for Adding an order API)</w:t>
       </w:r>
     </w:p>
     <w:sectPr>

</xml_diff>